<commit_message>
add ajax-php client-server json example
</commit_message>
<xml_diff>
--- a/material/labs/Lab 12 - Ajax & JSON.docx
+++ b/material/labs/Lab 12 - Ajax & JSON.docx
@@ -130,7 +130,13 @@
         <w:t xml:space="preserve">further develop your understanding of </w:t>
       </w:r>
       <w:r>
-        <w:t>Ajax.</w:t>
+        <w:t>Ajax</w:t>
+      </w:r>
+      <w:r>
+        <w:t xml:space="preserve"> and JSON</w:t>
+      </w:r>
+      <w:r>
+        <w:t>.</w:t>
       </w:r>
     </w:p>
     <w:p/>
@@ -163,7 +169,23 @@
           <w:rFonts w:ascii="Arial" w:hAnsi="Arial" w:cs="Arial"/>
           <w:color w:val="0000FF"/>
         </w:rPr>
-        <w:t xml:space="preserve"> - load() Example</w:t>
+        <w:t xml:space="preserve"> - </w:t>
+      </w:r>
+      <w:proofErr w:type="gramStart"/>
+      <w:r>
+        <w:rPr>
+          <w:rFonts w:ascii="Arial" w:hAnsi="Arial" w:cs="Arial"/>
+          <w:color w:val="0000FF"/>
+        </w:rPr>
+        <w:t>load(</w:t>
+      </w:r>
+      <w:proofErr w:type="gramEnd"/>
+      <w:r>
+        <w:rPr>
+          <w:rFonts w:ascii="Arial" w:hAnsi="Arial" w:cs="Arial"/>
+          <w:color w:val="0000FF"/>
+        </w:rPr>
+        <w:t>) Example</w:t>
       </w:r>
     </w:p>
     <w:p/>
@@ -172,9 +194,11 @@
       <w:r>
         <w:t xml:space="preserve">Implement the following sample, with a local client script (i.e., index.html, and on your server, e.g., macs folder (e.g., </w:t>
       </w:r>
+      <w:proofErr w:type="spellStart"/>
       <w:r>
         <w:t>public_html</w:t>
       </w:r>
+      <w:proofErr w:type="spellEnd"/>
       <w:r>
         <w:t xml:space="preserve"> folder on your university computer, which is accessible from www2.macs.hw.ac.uk/~username/</w:t>
       </w:r>
@@ -235,47 +259,137 @@
                         <w:txbxContent>
                           <w:p>
                             <w:r>
-                              <w:t>&lt;html&gt;</w:t>
-                            </w:r>
-                          </w:p>
-                          <w:p>
-                            <w:r>
-                              <w:t xml:space="preserve">    &lt;head&gt;</w:t>
-                            </w:r>
-                          </w:p>
-                          <w:p>
-                            <w:r>
-                              <w:t xml:space="preserve">        &lt;title&gt;TODO supply a title&lt;/title&gt;</w:t>
-                            </w:r>
-                          </w:p>
-                          <w:p>
-                            <w:r>
-                              <w:t xml:space="preserve">        &lt;meta charset='UTF-8'&gt;</w:t>
-                            </w:r>
-                          </w:p>
-                          <w:p>
-                            <w:r>
-                              <w:t xml:space="preserve">        &lt;meta name='viewport' content='width=device-width, initial-scale=1.0'&gt;</w:t>
-                            </w:r>
-                          </w:p>
-                          <w:p>
-                            <w:r>
-                              <w:t xml:space="preserve">        &lt;script src='http://code.jquery.com/jquery.js'&gt;&lt;/script&gt;</w:t>
-                            </w:r>
-                          </w:p>
-                          <w:p>
-                            <w:r>
-                              <w:t xml:space="preserve">        &lt;script&gt;</w:t>
-                            </w:r>
-                          </w:p>
-                          <w:p>
-                            <w:r>
-                              <w:t xml:space="preserve">         $(document).ready(function(){</w:t>
-                            </w:r>
-                          </w:p>
-                          <w:p>
-                            <w:r>
-                              <w:t xml:space="preserve">             setInterval(initTimer, 1000);</w:t>
+                              <w:t>&lt;</w:t>
+                            </w:r>
+                            <w:proofErr w:type="gramStart"/>
+                            <w:r>
+                              <w:t>html</w:t>
+                            </w:r>
+                            <w:proofErr w:type="gramEnd"/>
+                            <w:r>
+                              <w:t>&gt;</w:t>
+                            </w:r>
+                          </w:p>
+                          <w:p>
+                            <w:r>
+                              <w:t xml:space="preserve">    &lt;</w:t>
+                            </w:r>
+                            <w:proofErr w:type="gramStart"/>
+                            <w:r>
+                              <w:t>head</w:t>
+                            </w:r>
+                            <w:proofErr w:type="gramEnd"/>
+                            <w:r>
+                              <w:t>&gt;</w:t>
+                            </w:r>
+                          </w:p>
+                          <w:p>
+                            <w:r>
+                              <w:t xml:space="preserve">        &lt;</w:t>
+                            </w:r>
+                            <w:proofErr w:type="gramStart"/>
+                            <w:r>
+                              <w:t>title&gt;</w:t>
+                            </w:r>
+                            <w:proofErr w:type="gramEnd"/>
+                            <w:r>
+                              <w:t>TODO supply a title&lt;/title&gt;</w:t>
+                            </w:r>
+                          </w:p>
+                          <w:p>
+                            <w:r>
+                              <w:t xml:space="preserve">        &lt;</w:t>
+                            </w:r>
+                            <w:proofErr w:type="gramStart"/>
+                            <w:r>
+                              <w:t>meta</w:t>
+                            </w:r>
+                            <w:proofErr w:type="gramEnd"/>
+                            <w:r>
+                              <w:t xml:space="preserve"> charset='UTF-8'&gt;</w:t>
+                            </w:r>
+                          </w:p>
+                          <w:p>
+                            <w:r>
+                              <w:t xml:space="preserve">        &lt;</w:t>
+                            </w:r>
+                            <w:proofErr w:type="gramStart"/>
+                            <w:r>
+                              <w:t>meta</w:t>
+                            </w:r>
+                            <w:proofErr w:type="gramEnd"/>
+                            <w:r>
+                              <w:t xml:space="preserve"> name='viewport' content='width=device-width, initial-scale=1.0'&gt;</w:t>
+                            </w:r>
+                          </w:p>
+                          <w:p>
+                            <w:r>
+                              <w:t xml:space="preserve">        &lt;</w:t>
+                            </w:r>
+                            <w:proofErr w:type="gramStart"/>
+                            <w:r>
+                              <w:t>script</w:t>
+                            </w:r>
+                            <w:proofErr w:type="gramEnd"/>
+                            <w:r>
+                              <w:t xml:space="preserve"> </w:t>
+                            </w:r>
+                            <w:proofErr w:type="spellStart"/>
+                            <w:r>
+                              <w:t>src</w:t>
+                            </w:r>
+                            <w:proofErr w:type="spellEnd"/>
+                            <w:r>
+                              <w:t>='http://code.jquery.com/jquery.js'&gt;&lt;/script&gt;</w:t>
+                            </w:r>
+                          </w:p>
+                          <w:p>
+                            <w:r>
+                              <w:t xml:space="preserve">        &lt;</w:t>
+                            </w:r>
+                            <w:proofErr w:type="gramStart"/>
+                            <w:r>
+                              <w:t>script</w:t>
+                            </w:r>
+                            <w:proofErr w:type="gramEnd"/>
+                            <w:r>
+                              <w:t>&gt;</w:t>
+                            </w:r>
+                          </w:p>
+                          <w:p>
+                            <w:r>
+                              <w:t xml:space="preserve">         $(document).</w:t>
+                            </w:r>
+                            <w:proofErr w:type="gramStart"/>
+                            <w:r>
+                              <w:t>ready(</w:t>
+                            </w:r>
+                            <w:proofErr w:type="gramEnd"/>
+                            <w:r>
+                              <w:t>function(){</w:t>
+                            </w:r>
+                          </w:p>
+                          <w:p>
+                            <w:r>
+                              <w:t xml:space="preserve">             </w:t>
+                            </w:r>
+                            <w:proofErr w:type="spellStart"/>
+                            <w:proofErr w:type="gramStart"/>
+                            <w:r>
+                              <w:t>setInterval</w:t>
+                            </w:r>
+                            <w:proofErr w:type="spellEnd"/>
+                            <w:r>
+                              <w:t>(</w:t>
+                            </w:r>
+                            <w:proofErr w:type="spellStart"/>
+                            <w:proofErr w:type="gramEnd"/>
+                            <w:r>
+                              <w:t>initTimer</w:t>
+                            </w:r>
+                            <w:proofErr w:type="spellEnd"/>
+                            <w:r>
+                              <w:t>, 1000);</w:t>
                             </w:r>
                           </w:p>
                           <w:p>
@@ -285,47 +399,148 @@
                           </w:p>
                           <w:p>
                             <w:r>
-                              <w:t xml:space="preserve">         function initTimer(){</w:t>
-                            </w:r>
-                          </w:p>
-                          <w:p>
-                            <w:r>
-                              <w:t xml:space="preserve">             $.ajax({</w:t>
-                            </w:r>
-                          </w:p>
-                          <w:p>
-                            <w:r>
-                              <w:t xml:space="preserve">                 url: 'mytimer.php',</w:t>
-                            </w:r>
-                          </w:p>
-                          <w:p>
-                            <w:r>
-                              <w:t xml:space="preserve">                 success: function(data) {</w:t>
-                            </w:r>
-                          </w:p>
-                          <w:p>
-                            <w:r>
-                              <w:t xml:space="preserve">                    console.log(data);</w:t>
-                            </w:r>
-                          </w:p>
-                          <w:p>
-                            <w:r>
-                              <w:t xml:space="preserve">                     data = data.split(':');</w:t>
-                            </w:r>
-                          </w:p>
-                          <w:p>
-                            <w:r>
-                              <w:t xml:space="preserve">                     $('#hrs').html(data[0]);</w:t>
-                            </w:r>
-                          </w:p>
-                          <w:p>
-                            <w:r>
-                              <w:t xml:space="preserve">                     $('#mins').html(data[1]);</w:t>
-                            </w:r>
-                          </w:p>
-                          <w:p>
-                            <w:r>
-                              <w:t xml:space="preserve">                     $('#secs').html(data[2]);</w:t>
+                              <w:t xml:space="preserve">         </w:t>
+                            </w:r>
+                            <w:proofErr w:type="gramStart"/>
+                            <w:r>
+                              <w:t>function</w:t>
+                            </w:r>
+                            <w:proofErr w:type="gramEnd"/>
+                            <w:r>
+                              <w:t xml:space="preserve"> </w:t>
+                            </w:r>
+                            <w:proofErr w:type="spellStart"/>
+                            <w:r>
+                              <w:t>initTimer</w:t>
+                            </w:r>
+                            <w:proofErr w:type="spellEnd"/>
+                            <w:r>
+                              <w:t>(){</w:t>
+                            </w:r>
+                          </w:p>
+                          <w:p>
+                            <w:r>
+                              <w:t xml:space="preserve">             $.</w:t>
+                            </w:r>
+                            <w:proofErr w:type="gramStart"/>
+                            <w:r>
+                              <w:t>ajax({</w:t>
+                            </w:r>
+                            <w:proofErr w:type="gramEnd"/>
+                          </w:p>
+                          <w:p>
+                            <w:r>
+                              <w:t xml:space="preserve">                 </w:t>
+                            </w:r>
+                            <w:proofErr w:type="gramStart"/>
+                            <w:r>
+                              <w:t>url</w:t>
+                            </w:r>
+                            <w:proofErr w:type="gramEnd"/>
+                            <w:r>
+                              <w:t>: '</w:t>
+                            </w:r>
+                            <w:proofErr w:type="spellStart"/>
+                            <w:r>
+                              <w:t>mytimer.php</w:t>
+                            </w:r>
+                            <w:proofErr w:type="spellEnd"/>
+                            <w:r>
+                              <w:t>',</w:t>
+                            </w:r>
+                          </w:p>
+                          <w:p>
+                            <w:r>
+                              <w:t xml:space="preserve">                 </w:t>
+                            </w:r>
+                            <w:proofErr w:type="gramStart"/>
+                            <w:r>
+                              <w:t>success</w:t>
+                            </w:r>
+                            <w:proofErr w:type="gramEnd"/>
+                            <w:r>
+                              <w:t>: function(data) {</w:t>
+                            </w:r>
+                          </w:p>
+                          <w:p>
+                            <w:r>
+                              <w:t xml:space="preserve">                    </w:t>
+                            </w:r>
+                            <w:proofErr w:type="gramStart"/>
+                            <w:r>
+                              <w:t>console.log(</w:t>
+                            </w:r>
+                            <w:proofErr w:type="gramEnd"/>
+                            <w:r>
+                              <w:t>data);</w:t>
+                            </w:r>
+                          </w:p>
+                          <w:p>
+                            <w:r>
+                              <w:t xml:space="preserve">                     </w:t>
+                            </w:r>
+                            <w:proofErr w:type="gramStart"/>
+                            <w:r>
+                              <w:t>data</w:t>
+                            </w:r>
+                            <w:proofErr w:type="gramEnd"/>
+                            <w:r>
+                              <w:t xml:space="preserve"> = </w:t>
+                            </w:r>
+                            <w:proofErr w:type="spellStart"/>
+                            <w:r>
+                              <w:t>data.split</w:t>
+                            </w:r>
+                            <w:proofErr w:type="spellEnd"/>
+                            <w:r>
+                              <w:t>(':');</w:t>
+                            </w:r>
+                          </w:p>
+                          <w:p>
+                            <w:r>
+                              <w:t xml:space="preserve">                     $('#hrs').</w:t>
+                            </w:r>
+                            <w:proofErr w:type="gramStart"/>
+                            <w:r>
+                              <w:t>html(</w:t>
+                            </w:r>
+                            <w:proofErr w:type="gramEnd"/>
+                            <w:r>
+                              <w:t>data[0]);</w:t>
+                            </w:r>
+                          </w:p>
+                          <w:p>
+                            <w:r>
+                              <w:t xml:space="preserve">                     $('#</w:t>
+                            </w:r>
+                            <w:proofErr w:type="spellStart"/>
+                            <w:r>
+                              <w:t>mins</w:t>
+                            </w:r>
+                            <w:proofErr w:type="spellEnd"/>
+                            <w:r>
+                              <w:t>').</w:t>
+                            </w:r>
+                            <w:proofErr w:type="gramStart"/>
+                            <w:r>
+                              <w:t>html(</w:t>
+                            </w:r>
+                            <w:proofErr w:type="gramEnd"/>
+                            <w:r>
+                              <w:t>data[1]);</w:t>
+                            </w:r>
+                          </w:p>
+                          <w:p>
+                            <w:r>
+                              <w:t xml:space="preserve">                     $('#secs').</w:t>
+                            </w:r>
+                            <w:proofErr w:type="gramStart"/>
+                            <w:r>
+                              <w:t>html(</w:t>
+                            </w:r>
+                            <w:proofErr w:type="gramEnd"/>
+                            <w:r>
+                              <w:t>data[2]);</w:t>
                             </w:r>
                           </w:p>
                           <w:p>
@@ -355,12 +570,36 @@
                           </w:p>
                           <w:p>
                             <w:r>
-                              <w:t xml:space="preserve">    &lt;body&gt;</w:t>
-                            </w:r>
-                          </w:p>
-                          <w:p>
-                            <w:r>
-                              <w:t xml:space="preserve">        &lt;span id='hrs'&gt;0&lt;/span&gt;:&lt;span id='mins'&gt;0&lt;/span&gt;:&lt;span id='secs'&gt;0&lt;/span&gt;</w:t>
+                              <w:t xml:space="preserve">    &lt;</w:t>
+                            </w:r>
+                            <w:proofErr w:type="gramStart"/>
+                            <w:r>
+                              <w:t>body</w:t>
+                            </w:r>
+                            <w:proofErr w:type="gramEnd"/>
+                            <w:r>
+                              <w:t>&gt;</w:t>
+                            </w:r>
+                          </w:p>
+                          <w:p>
+                            <w:r>
+                              <w:t xml:space="preserve">        &lt;span id='hrs'&gt;0&lt;/span</w:t>
+                            </w:r>
+                            <w:proofErr w:type="gramStart"/>
+                            <w:r>
+                              <w:t>&gt;:</w:t>
+                            </w:r>
+                            <w:proofErr w:type="gramEnd"/>
+                            <w:r>
+                              <w:t>&lt;span id='</w:t>
+                            </w:r>
+                            <w:proofErr w:type="spellStart"/>
+                            <w:r>
+                              <w:t>mins</w:t>
+                            </w:r>
+                            <w:proofErr w:type="spellEnd"/>
+                            <w:r>
+                              <w:t>'&gt;0&lt;/span&gt;:&lt;span id='secs'&gt;0&lt;/span&gt;</w:t>
                             </w:r>
                           </w:p>
                           <w:p>
@@ -547,11 +786,16 @@
       <w:r>
         <w:t>Server side (</w:t>
       </w:r>
+      <w:proofErr w:type="spellStart"/>
       <w:r>
         <w:t>mytimer</w:t>
       </w:r>
       <w:r>
-        <w:t>.php)</w:t>
+        <w:t>.php</w:t>
+      </w:r>
+      <w:proofErr w:type="spellEnd"/>
+      <w:r>
+        <w:t>)</w:t>
       </w:r>
     </w:p>
     <w:p/>
@@ -600,25 +844,58 @@
                       <wps:txbx>
                         <w:txbxContent>
                           <w:p>
-                            <w:r>
-                              <w:t xml:space="preserve">&lt;?php </w:t>
+                            <w:proofErr w:type="gramStart"/>
+                            <w:r>
+                              <w:t>&lt;?</w:t>
+                            </w:r>
+                            <w:proofErr w:type="spellStart"/>
+                            <w:r>
+                              <w:t>php</w:t>
+                            </w:r>
+                            <w:proofErr w:type="spellEnd"/>
+                            <w:proofErr w:type="gramEnd"/>
+                            <w:r>
+                              <w:t xml:space="preserve"> </w:t>
                             </w:r>
                           </w:p>
                           <w:p/>
                           <w:p>
-                            <w:r>
-                              <w:t>header('Content-Type: text/event-stream');</w:t>
-                            </w:r>
-                          </w:p>
-                          <w:p>
-                            <w:r>
-                              <w:t>header('Cache-Control: no-cache');</w:t>
+                            <w:proofErr w:type="gramStart"/>
+                            <w:r>
+                              <w:t>header(</w:t>
+                            </w:r>
+                            <w:proofErr w:type="gramEnd"/>
+                            <w:r>
+                              <w:t>'Content-Type: text/event-stream');</w:t>
+                            </w:r>
+                          </w:p>
+                          <w:p>
+                            <w:proofErr w:type="gramStart"/>
+                            <w:r>
+                              <w:t>header(</w:t>
+                            </w:r>
+                            <w:proofErr w:type="gramEnd"/>
+                            <w:r>
+                              <w:t>'Cache-Control: no-cache');</w:t>
                             </w:r>
                           </w:p>
                           <w:p/>
                           <w:p>
-                            <w:r>
-                              <w:t>echo date('h:i:s A');</w:t>
+                            <w:proofErr w:type="gramStart"/>
+                            <w:r>
+                              <w:t>echo</w:t>
+                            </w:r>
+                            <w:proofErr w:type="gramEnd"/>
+                            <w:r>
+                              <w:t xml:space="preserve"> date('</w:t>
+                            </w:r>
+                            <w:proofErr w:type="spellStart"/>
+                            <w:r>
+                              <w:t>h:i:s</w:t>
+                            </w:r>
+                            <w:proofErr w:type="spellEnd"/>
+                            <w:r>
+                              <w:t xml:space="preserve"> A');</w:t>
                             </w:r>
                           </w:p>
                           <w:p>
@@ -695,26 +972,318 @@
       <w:r>
         <w:t xml:space="preserve">with the information retrieved from </w:t>
       </w:r>
+      <w:proofErr w:type="spellStart"/>
       <w:r>
         <w:t>mytimer</w:t>
       </w:r>
       <w:r>
-        <w:t>.php).</w:t>
+        <w:t>.php</w:t>
+      </w:r>
+      <w:proofErr w:type="spellEnd"/>
+      <w:r>
+        <w:t>).</w:t>
       </w:r>
     </w:p>
     <w:p/>
     <w:p/>
     <w:p>
       <w:r>
-        <w:t>Try and add extra information, also animations (e.g., move objects around the screen and change the screen background colour dynamically on the fly based on the information received from the php script).</w:t>
+        <w:t xml:space="preserve">Try and add extra information, also animations (e.g., move objects around the screen and change the screen background colour dynamically on the fly based on the information received from the </w:t>
+      </w:r>
+      <w:proofErr w:type="spellStart"/>
+      <w:r>
+        <w:t>php</w:t>
+      </w:r>
+      <w:proofErr w:type="spellEnd"/>
+      <w:r>
+        <w:t xml:space="preserve"> script).</w:t>
+      </w:r>
+    </w:p>
+    <w:p/>
+    <w:p/>
+    <w:p/>
+    <w:p>
+      <w:pPr>
+        <w:pStyle w:val="Heading3"/>
+        <w:shd w:val="clear" w:color="auto" w:fill="00FFFF"/>
+        <w:rPr>
+          <w:rFonts w:ascii="Arial" w:hAnsi="Arial" w:cs="Arial"/>
+          <w:color w:val="0000FF"/>
+        </w:rPr>
+      </w:pPr>
+      <w:r>
+        <w:rPr>
+          <w:rFonts w:ascii="Arial" w:hAnsi="Arial" w:cs="Arial"/>
+          <w:color w:val="0000FF"/>
+        </w:rPr>
+        <w:t xml:space="preserve">1.1 </w:t>
+      </w:r>
+      <w:r>
+        <w:rPr>
+          <w:rFonts w:ascii="Arial" w:hAnsi="Arial" w:cs="Arial"/>
+          <w:color w:val="0000FF"/>
+        </w:rPr>
+        <w:t>Server/Client Data Exchange</w:t>
+      </w:r>
+      <w:r>
+        <w:rPr>
+          <w:rFonts w:ascii="Arial" w:hAnsi="Arial" w:cs="Arial"/>
+          <w:color w:val="0000FF"/>
+        </w:rPr>
+        <w:t xml:space="preserve"> Example</w:t>
+      </w:r>
+      <w:r>
+        <w:rPr>
+          <w:rFonts w:ascii="Arial" w:hAnsi="Arial" w:cs="Arial"/>
+          <w:color w:val="0000FF"/>
+        </w:rPr>
+        <w:t xml:space="preserve"> (</w:t>
+      </w:r>
+      <w:r>
+        <w:rPr>
+          <w:rFonts w:ascii="Arial" w:hAnsi="Arial" w:cs="Arial"/>
+          <w:color w:val="0000FF"/>
+        </w:rPr>
+        <w:t xml:space="preserve">AJAX </w:t>
+      </w:r>
+      <w:r>
+        <w:rPr>
+          <w:rFonts w:ascii="Arial" w:hAnsi="Arial" w:cs="Arial"/>
+          <w:b/>
+          <w:color w:val="0000FF"/>
+        </w:rPr>
+        <w:t>long-polling</w:t>
+      </w:r>
+      <w:r>
+        <w:rPr>
+          <w:rFonts w:ascii="Arial" w:hAnsi="Arial" w:cs="Arial"/>
+          <w:color w:val="0000FF"/>
+        </w:rPr>
+        <w:t>)</w:t>
       </w:r>
     </w:p>
     <w:p/>
     <w:p>
+      <w:r>
+        <w:t xml:space="preserve">Using a simple </w:t>
+      </w:r>
+      <w:proofErr w:type="spellStart"/>
+      <w:r>
+        <w:t>php</w:t>
+      </w:r>
+      <w:proofErr w:type="spellEnd"/>
+      <w:r>
+        <w:t xml:space="preserve"> script, you’ll update </w:t>
+      </w:r>
+      <w:r>
+        <w:t>send/receive data between the client-</w:t>
+      </w:r>
+      <w:r>
+        <w:t xml:space="preserve">server which is distributed to other </w:t>
+      </w:r>
+      <w:r>
+        <w:t xml:space="preserve">connected </w:t>
+      </w:r>
+      <w:r>
+        <w:t>clients</w:t>
+      </w:r>
+      <w:r>
+        <w:t xml:space="preserve"> (timing information, tracking identification)</w:t>
+      </w:r>
+      <w:r>
+        <w:t>.</w:t>
+      </w:r>
+    </w:p>
+    <w:p/>
+    <w:p>
+      <w:r>
+        <w:t>Below shows a simple screenshot of the example</w:t>
+      </w:r>
+      <w:r>
+        <w:t xml:space="preserve"> (downloadable source code below)</w:t>
+      </w:r>
+      <w:r>
+        <w:t>.</w:t>
+      </w:r>
+    </w:p>
+    <w:p>
+      <w:r>
+        <w:t>Remember, the data.txt file needs write permission. Ideally once you’ve got it working, you’ll move over to a database.</w:t>
+      </w:r>
+    </w:p>
+    <w:p/>
+    <w:p/>
+    <w:p>
+      <w:pPr>
+        <w:jc w:val="center"/>
+      </w:pPr>
+      <w:r>
+        <w:rPr>
+          <w:noProof/>
+          <w:lang w:eastAsia="en-GB"/>
+        </w:rPr>
+        <w:drawing>
+          <wp:inline distT="0" distB="0" distL="0" distR="0">
+            <wp:extent cx="3705308" cy="2634731"/>
+            <wp:effectExtent l="0" t="0" r="0" b="0"/>
+            <wp:docPr id="2" name="Picture 2"/>
+            <wp:cNvGraphicFramePr>
+              <a:graphicFrameLocks xmlns:a="http://schemas.openxmlformats.org/drawingml/2006/main" noChangeAspect="1"/>
+            </wp:cNvGraphicFramePr>
+            <a:graphic xmlns:a="http://schemas.openxmlformats.org/drawingml/2006/main">
+              <a:graphicData uri="http://schemas.openxmlformats.org/drawingml/2006/picture">
+                <pic:pic xmlns:pic="http://schemas.openxmlformats.org/drawingml/2006/picture">
+                  <pic:nvPicPr>
+                    <pic:cNvPr id="0" name="Picture 1"/>
+                    <pic:cNvPicPr>
+                      <a:picLocks noChangeAspect="1" noChangeArrowheads="1"/>
+                    </pic:cNvPicPr>
+                  </pic:nvPicPr>
+                  <pic:blipFill>
+                    <a:blip r:embed="rId6" cstate="print">
+                      <a:extLst>
+                        <a:ext uri="{28A0092B-C50C-407E-A947-70E740481C1C}">
+                          <a14:useLocalDpi xmlns:a14="http://schemas.microsoft.com/office/drawing/2010/main" val="0"/>
+                        </a:ext>
+                      </a:extLst>
+                    </a:blip>
+                    <a:srcRect/>
+                    <a:stretch>
+                      <a:fillRect/>
+                    </a:stretch>
+                  </pic:blipFill>
+                  <pic:spPr bwMode="auto">
+                    <a:xfrm>
+                      <a:off x="0" y="0"/>
+                      <a:ext cx="3720719" cy="2645689"/>
+                    </a:xfrm>
+                    <a:prstGeom prst="rect">
+                      <a:avLst/>
+                    </a:prstGeom>
+                    <a:noFill/>
+                    <a:ln>
+                      <a:noFill/>
+                    </a:ln>
+                  </pic:spPr>
+                </pic:pic>
+              </a:graphicData>
+            </a:graphic>
+          </wp:inline>
+        </w:drawing>
+      </w:r>
+    </w:p>
+    <w:p/>
+    <w:p/>
+    <w:p>
+      <w:r>
+        <w:t>Limitations/tasks.</w:t>
+      </w:r>
+    </w:p>
+    <w:p>
+      <w:pPr>
+        <w:pStyle w:val="ListParagraph"/>
+        <w:numPr>
+          <w:ilvl w:val="0"/>
+          <w:numId w:val="3"/>
+        </w:numPr>
+      </w:pPr>
+      <w:r>
+        <w:t>Currently there is no management (organise/validate users)</w:t>
+      </w:r>
+    </w:p>
+    <w:p>
+      <w:pPr>
+        <w:pStyle w:val="ListParagraph"/>
+        <w:numPr>
+          <w:ilvl w:val="0"/>
+          <w:numId w:val="3"/>
+        </w:numPr>
+      </w:pPr>
+      <w:r>
+        <w:t>Unique ID is generated on the client (i.e., better for the server to manage this – also a complex unique ID)</w:t>
+      </w:r>
+    </w:p>
+    <w:p>
+      <w:pPr>
+        <w:pStyle w:val="ListParagraph"/>
+        <w:numPr>
+          <w:ilvl w:val="0"/>
+          <w:numId w:val="3"/>
+        </w:numPr>
+      </w:pPr>
+      <w:r>
+        <w:lastRenderedPageBreak/>
+        <w:t>Security flaws (e.g., DOS, validation of data, request to join</w:t>
+      </w:r>
+      <w:proofErr w:type="gramStart"/>
+      <w:r>
+        <w:t>, ..</w:t>
+      </w:r>
+      <w:proofErr w:type="gramEnd"/>
+      <w:r>
+        <w:t>)</w:t>
+      </w:r>
+    </w:p>
+    <w:p>
+      <w:pPr>
+        <w:pStyle w:val="ListParagraph"/>
+        <w:numPr>
+          <w:ilvl w:val="0"/>
+          <w:numId w:val="3"/>
+        </w:numPr>
+      </w:pPr>
+      <w:r>
+        <w:t>File data system (e.g., versus a database or shared memory) – improve delays/data read-write thrashing</w:t>
+      </w:r>
+    </w:p>
+    <w:p>
+      <w:pPr>
+        <w:pStyle w:val="ListParagraph"/>
+        <w:numPr>
+          <w:ilvl w:val="0"/>
+          <w:numId w:val="3"/>
+        </w:numPr>
+      </w:pPr>
+      <w:r>
+        <w:t xml:space="preserve">All done in a single </w:t>
+      </w:r>
+      <w:proofErr w:type="spellStart"/>
+      <w:r>
+        <w:t>php</w:t>
+      </w:r>
+      <w:proofErr w:type="spellEnd"/>
+      <w:r>
+        <w:t xml:space="preserve"> script (e.g., split this up, so read/write, as there is no need to save data if you’re only retrieving/accessing latest data)</w:t>
+      </w:r>
+    </w:p>
+    <w:p/>
+    <w:p/>
+    <w:p>
+      <w:hyperlink r:id="rId7" w:history="1">
+        <w:r>
+          <w:rPr>
+            <w:rStyle w:val="Hyperlink"/>
+          </w:rPr>
+          <w:t xml:space="preserve">Download Source code (client.js, index.html, </w:t>
+        </w:r>
+        <w:proofErr w:type="spellStart"/>
+        <w:r>
+          <w:rPr>
+            <w:rStyle w:val="Hyperlink"/>
+          </w:rPr>
+          <w:t>server.php</w:t>
+        </w:r>
+        <w:proofErr w:type="spellEnd"/>
+        <w:r>
+          <w:rPr>
+            <w:rStyle w:val="Hyperlink"/>
+          </w:rPr>
+          <w:t>)</w:t>
+        </w:r>
+      </w:hyperlink>
       <w:bookmarkStart w:id="0" w:name="_GoBack"/>
       <w:bookmarkEnd w:id="0"/>
     </w:p>
-    <w:p/>
     <w:p/>
     <w:p/>
     <w:p/>
@@ -844,6 +1413,119 @@
     </w:lvl>
   </w:abstractNum>
   <w:abstractNum w:abstractNumId="1" w15:restartNumberingAfterBreak="0">
+    <w:nsid w:val="327A310F"/>
+    <w:multiLevelType w:val="hybridMultilevel"/>
+    <w:tmpl w:val="A3E63BB6"/>
+    <w:lvl w:ilvl="0" w:tplc="08090001">
+      <w:start w:val="1"/>
+      <w:numFmt w:val="bullet"/>
+      <w:lvlText w:val=""/>
+      <w:lvlJc w:val="left"/>
+      <w:pPr>
+        <w:ind w:left="720" w:hanging="360"/>
+      </w:pPr>
+      <w:rPr>
+        <w:rFonts w:ascii="Symbol" w:hAnsi="Symbol" w:hint="default"/>
+      </w:rPr>
+    </w:lvl>
+    <w:lvl w:ilvl="1" w:tplc="08090003" w:tentative="1">
+      <w:start w:val="1"/>
+      <w:numFmt w:val="bullet"/>
+      <w:lvlText w:val="o"/>
+      <w:lvlJc w:val="left"/>
+      <w:pPr>
+        <w:ind w:left="1440" w:hanging="360"/>
+      </w:pPr>
+      <w:rPr>
+        <w:rFonts w:ascii="Courier New" w:hAnsi="Courier New" w:cs="Courier New" w:hint="default"/>
+      </w:rPr>
+    </w:lvl>
+    <w:lvl w:ilvl="2" w:tplc="08090005" w:tentative="1">
+      <w:start w:val="1"/>
+      <w:numFmt w:val="bullet"/>
+      <w:lvlText w:val=""/>
+      <w:lvlJc w:val="left"/>
+      <w:pPr>
+        <w:ind w:left="2160" w:hanging="360"/>
+      </w:pPr>
+      <w:rPr>
+        <w:rFonts w:ascii="Wingdings" w:hAnsi="Wingdings" w:hint="default"/>
+      </w:rPr>
+    </w:lvl>
+    <w:lvl w:ilvl="3" w:tplc="08090001" w:tentative="1">
+      <w:start w:val="1"/>
+      <w:numFmt w:val="bullet"/>
+      <w:lvlText w:val=""/>
+      <w:lvlJc w:val="left"/>
+      <w:pPr>
+        <w:ind w:left="2880" w:hanging="360"/>
+      </w:pPr>
+      <w:rPr>
+        <w:rFonts w:ascii="Symbol" w:hAnsi="Symbol" w:hint="default"/>
+      </w:rPr>
+    </w:lvl>
+    <w:lvl w:ilvl="4" w:tplc="08090003" w:tentative="1">
+      <w:start w:val="1"/>
+      <w:numFmt w:val="bullet"/>
+      <w:lvlText w:val="o"/>
+      <w:lvlJc w:val="left"/>
+      <w:pPr>
+        <w:ind w:left="3600" w:hanging="360"/>
+      </w:pPr>
+      <w:rPr>
+        <w:rFonts w:ascii="Courier New" w:hAnsi="Courier New" w:cs="Courier New" w:hint="default"/>
+      </w:rPr>
+    </w:lvl>
+    <w:lvl w:ilvl="5" w:tplc="08090005" w:tentative="1">
+      <w:start w:val="1"/>
+      <w:numFmt w:val="bullet"/>
+      <w:lvlText w:val=""/>
+      <w:lvlJc w:val="left"/>
+      <w:pPr>
+        <w:ind w:left="4320" w:hanging="360"/>
+      </w:pPr>
+      <w:rPr>
+        <w:rFonts w:ascii="Wingdings" w:hAnsi="Wingdings" w:hint="default"/>
+      </w:rPr>
+    </w:lvl>
+    <w:lvl w:ilvl="6" w:tplc="08090001" w:tentative="1">
+      <w:start w:val="1"/>
+      <w:numFmt w:val="bullet"/>
+      <w:lvlText w:val=""/>
+      <w:lvlJc w:val="left"/>
+      <w:pPr>
+        <w:ind w:left="5040" w:hanging="360"/>
+      </w:pPr>
+      <w:rPr>
+        <w:rFonts w:ascii="Symbol" w:hAnsi="Symbol" w:hint="default"/>
+      </w:rPr>
+    </w:lvl>
+    <w:lvl w:ilvl="7" w:tplc="08090003" w:tentative="1">
+      <w:start w:val="1"/>
+      <w:numFmt w:val="bullet"/>
+      <w:lvlText w:val="o"/>
+      <w:lvlJc w:val="left"/>
+      <w:pPr>
+        <w:ind w:left="5760" w:hanging="360"/>
+      </w:pPr>
+      <w:rPr>
+        <w:rFonts w:ascii="Courier New" w:hAnsi="Courier New" w:cs="Courier New" w:hint="default"/>
+      </w:rPr>
+    </w:lvl>
+    <w:lvl w:ilvl="8" w:tplc="08090005" w:tentative="1">
+      <w:start w:val="1"/>
+      <w:numFmt w:val="bullet"/>
+      <w:lvlText w:val=""/>
+      <w:lvlJc w:val="left"/>
+      <w:pPr>
+        <w:ind w:left="6480" w:hanging="360"/>
+      </w:pPr>
+      <w:rPr>
+        <w:rFonts w:ascii="Wingdings" w:hAnsi="Wingdings" w:hint="default"/>
+      </w:rPr>
+    </w:lvl>
+  </w:abstractNum>
+  <w:abstractNum w:abstractNumId="2" w15:restartNumberingAfterBreak="0">
     <w:nsid w:val="3704630F"/>
     <w:multiLevelType w:val="hybridMultilevel"/>
     <w:tmpl w:val="6026225A"/>
@@ -960,6 +1642,9 @@
     <w:abstractNumId w:val="0"/>
   </w:num>
   <w:num w:numId="2">
+    <w:abstractNumId w:val="2"/>
+  </w:num>
+  <w:num w:numId="3">
     <w:abstractNumId w:val="1"/>
   </w:num>
 </w:numbering>

</xml_diff>